<commit_message>
Trabajo Final para impresionar
</commit_message>
<xml_diff>
--- a/trabajo final/final con correcciones/parte1.docx
+++ b/trabajo final/final con correcciones/parte1.docx
@@ -658,7 +658,7 @@
     </w:p>
     <w:sectPr>
       <w:pgSz w:w="11900" w:h="16840"/>
-      <w:pgMar w:top="1417" w:right="1701" w:bottom="1417" w:left="1701" w:header="708" w:footer="708" w:gutter="0"/>
+      <w:pgMar w:top="1701" w:right="1701" w:bottom="1701" w:left="2268" w:header="708" w:footer="708" w:gutter="0"/>
       <w:cols w:space="708"/>
       <w:docGrid w:linePitch="360"/>
     </w:sectPr>
@@ -1154,6 +1154,33 @@
       <w:lang w:val="es-ES"/>
     </w:rPr>
   </w:style>
+  <w:style w:type="paragraph" w:styleId="Textodeglobo">
+    <w:name w:val="Balloon Text"/>
+    <w:basedOn w:val="Normal"/>
+    <w:link w:val="TextodegloboCar"/>
+    <w:uiPriority w:val="99"/>
+    <w:semiHidden/>
+    <w:unhideWhenUsed/>
+    <w:rsid w:val="00B503FF"/>
+    <w:rPr>
+      <w:sz w:val="18"/>
+      <w:szCs w:val="18"/>
+    </w:rPr>
+  </w:style>
+  <w:style w:type="character" w:customStyle="1" w:styleId="TextodegloboCar">
+    <w:name w:val="Texto de globo Car"/>
+    <w:basedOn w:val="Fuentedeprrafopredeter"/>
+    <w:link w:val="Textodeglobo"/>
+    <w:uiPriority w:val="99"/>
+    <w:semiHidden/>
+    <w:rsid w:val="00B503FF"/>
+    <w:rPr>
+      <w:rFonts w:ascii="Times New Roman" w:eastAsia="Times New Roman" w:hAnsi="Times New Roman" w:cs="Times New Roman"/>
+      <w:sz w:val="18"/>
+      <w:szCs w:val="18"/>
+      <w:lang w:eastAsia="es-PE"/>
+    </w:rPr>
+  </w:style>
 </w:styles>
 </file>
 

</xml_diff>

<commit_message>
Ultimas modificaciones de formato
Para impresion
</commit_message>
<xml_diff>
--- a/trabajo final/final con correcciones/parte1.docx
+++ b/trabajo final/final con correcciones/parte1.docx
@@ -388,6 +388,24 @@
       <w:pPr>
         <w:jc w:val="center"/>
         <w:rPr>
+          <w:sz w:val="40"/>
+          <w:szCs w:val="40"/>
+          <w:lang w:eastAsia="es-ES"/>
+        </w:rPr>
+      </w:pPr>
+      <w:r>
+        <w:rPr>
+          <w:sz w:val="40"/>
+          <w:szCs w:val="40"/>
+          <w:lang w:eastAsia="es-ES"/>
+        </w:rPr>
+        <w:t>2018</w:t>
+      </w:r>
+    </w:p>
+    <w:p>
+      <w:pPr>
+        <w:jc w:val="center"/>
+        <w:rPr>
           <w:rFonts w:ascii="Calibri" w:hAnsi="Calibri" w:cs="Calibri"/>
           <w:b/>
           <w:bCs/>
@@ -396,36 +414,19 @@
           <w:szCs w:val="40"/>
         </w:rPr>
       </w:pPr>
-      <w:r>
-        <w:rPr>
-          <w:sz w:val="40"/>
-          <w:szCs w:val="40"/>
-          <w:lang w:eastAsia="es-ES"/>
-        </w:rPr>
-        <w:t>2018</w:t>
-      </w:r>
-      <w:r>
-        <w:rPr>
-          <w:rFonts w:ascii="Calibri" w:hAnsi="Calibri" w:cs="Calibri"/>
-          <w:b/>
-          <w:bCs/>
-          <w:color w:val="000000"/>
-          <w:sz w:val="40"/>
-          <w:szCs w:val="40"/>
-        </w:rPr>
-        <w:br w:type="page"/>
-      </w:r>
+      <w:bookmarkStart w:id="0" w:name="_GoBack"/>
+      <w:bookmarkEnd w:id="0"/>
     </w:p>
     <w:p>
       <w:pPr>
         <w:pStyle w:val="Ttulo1"/>
       </w:pPr>
-      <w:bookmarkStart w:id="0" w:name="_Toc520655612"/>
+      <w:bookmarkStart w:id="1" w:name="_Toc520655612"/>
       <w:r>
         <w:lastRenderedPageBreak/>
         <w:t>Asesor de Tesis</w:t>
       </w:r>
-      <w:bookmarkEnd w:id="0"/>
+      <w:bookmarkEnd w:id="1"/>
     </w:p>
     <w:p>
       <w:pPr>
@@ -455,12 +456,12 @@
       <w:pPr>
         <w:pStyle w:val="Ttulo1"/>
       </w:pPr>
-      <w:bookmarkStart w:id="1" w:name="_Toc520655613"/>
+      <w:bookmarkStart w:id="2" w:name="_Toc520655613"/>
       <w:r>
         <w:lastRenderedPageBreak/>
         <w:t>Dedicatoria</w:t>
       </w:r>
-      <w:bookmarkEnd w:id="1"/>
+      <w:bookmarkEnd w:id="2"/>
     </w:p>
     <w:p>
       <w:pPr>
@@ -474,12 +475,12 @@
       <w:pPr>
         <w:pStyle w:val="Ttulo1"/>
       </w:pPr>
-      <w:bookmarkStart w:id="2" w:name="_Toc520655614"/>
+      <w:bookmarkStart w:id="3" w:name="_Toc520655614"/>
       <w:r>
         <w:lastRenderedPageBreak/>
         <w:t>Agradecimientos</w:t>
       </w:r>
-      <w:bookmarkEnd w:id="2"/>
+      <w:bookmarkEnd w:id="3"/>
     </w:p>
     <w:p>
       <w:pPr>
@@ -616,12 +617,12 @@
       <w:pPr>
         <w:pStyle w:val="Ttulo1"/>
       </w:pPr>
-      <w:bookmarkStart w:id="3" w:name="_Toc520655615"/>
+      <w:bookmarkStart w:id="4" w:name="_Toc520655615"/>
       <w:r>
         <w:lastRenderedPageBreak/>
         <w:t>Fuente de Financiamiento</w:t>
       </w:r>
-      <w:bookmarkEnd w:id="3"/>
+      <w:bookmarkEnd w:id="4"/>
     </w:p>
     <w:p>
       <w:pPr>
@@ -653,8 +654,6 @@
           <w:lang w:val="es-ES"/>
         </w:rPr>
       </w:pPr>
-      <w:bookmarkStart w:id="4" w:name="_GoBack"/>
-      <w:bookmarkEnd w:id="4"/>
     </w:p>
     <w:sectPr>
       <w:pgSz w:w="11900" w:h="16840"/>

</xml_diff>